<commit_message>
Added the Chap Research 2015 Kickoff Presentation and made slight modifications to the SparkFun Blog Post.docx
</commit_message>
<xml_diff>
--- a/ChaprSVN/Promo/SparkFun Blog Post.docx
+++ b/ChaprSVN/Promo/SparkFun Blog Post.docx
@@ -4,102 +4,131 @@
   <w:body>
     <w:p>
       <w:pPr>
+        <w:pStyle w:val="NormalWeb"/>
+        <w:spacing w:before="0" w:beforeAutospacing="0" w:after="200" w:afterAutospacing="0"/>
         <w:ind w:firstLine="720"/>
       </w:pPr>
       <w:r>
-        <w:t xml:space="preserve">While participating in </w:t>
-      </w:r>
-      <w:r>
-        <w:t>a robotics program</w:t>
-      </w:r>
-      <w:r>
-        <w:t xml:space="preserve"> three years ago, we realized the difficulties of trying to practice driving with a PC. The FIRST (For the Inspiration and Recognition of Science and Technology) Tech Challenge (FTC) consists of a user controlled portion, meaning that our drivers need to practice driving the robot. However, to do this we needed a laptop, the IDE, the code and a whole lot of patience. After our first season, we decided there had to be a better way.</w:t>
-      </w:r>
-    </w:p>
-    <w:p>
-      <w:r>
-        <w:tab/>
-        <w:t xml:space="preserve">Our mentor approached several students with the idea of creating a product to assist in drive practice. A small team was formed, and we began drawing out ideas. </w:t>
-      </w:r>
-      <w:r>
-        <w:t xml:space="preserve">Rachel works on software/management, and Ben designed the PCB, though with such small team, everyone participated in aspects of marketing, design, manufacturing etc. </w:t>
-      </w:r>
-      <w:r>
-        <w:t xml:space="preserve">The product would use two USB ports to take in driver input, </w:t>
-      </w:r>
-      <w:proofErr w:type="gramStart"/>
-      <w:r>
-        <w:t>then</w:t>
-      </w:r>
-      <w:proofErr w:type="gramEnd"/>
-      <w:r>
-        <w:t xml:space="preserve"> translate it to Bluetooth to be sent to the robot. We wanted to make it as cheap, portable and reliable as possible. </w:t>
-      </w:r>
-    </w:p>
-    <w:p>
-      <w:r>
-        <w:tab/>
-        <w:t xml:space="preserve">To accomplish this, we used the </w:t>
-      </w:r>
-      <w:proofErr w:type="spellStart"/>
-      <w:r>
-        <w:t>Arduino</w:t>
-      </w:r>
-      <w:proofErr w:type="spellEnd"/>
-      <w:r>
-        <w:t xml:space="preserve"> Pro-Mini as the microcontroller, a VDIP from </w:t>
-      </w:r>
-      <w:proofErr w:type="spellStart"/>
-      <w:r>
-        <w:t>Viniculum</w:t>
-      </w:r>
-      <w:proofErr w:type="spellEnd"/>
-      <w:r>
-        <w:t xml:space="preserve"> as the USB interface and the RN42 from Roving Networks as the Bluetooth module. The VDIP takes in the joystick input, the </w:t>
-      </w:r>
-      <w:proofErr w:type="spellStart"/>
-      <w:r>
-        <w:t>Arduino</w:t>
-      </w:r>
-      <w:proofErr w:type="spellEnd"/>
-      <w:r>
-        <w:t xml:space="preserve"> translates the input and the RN42 sends out packets over Bluetooth.</w:t>
+        <w:rPr>
+          <w:rFonts w:ascii="Calibri" w:hAnsi="Calibri"/>
+          <w:color w:val="000000"/>
+          <w:sz w:val="23"/>
+          <w:szCs w:val="23"/>
+        </w:rPr>
+        <w:t>While participating in a high-school robotics program two years ago, a group of us students realized the difficulties of using a PC for driving practice. The FIRST (For the Inspiration and Recognition of Science and Technology) Tech Challenge (FTC) contains a user-controlled portion</w:t>
+      </w:r>
+      <w:r>
+        <w:rPr>
+          <w:rFonts w:ascii="Calibri" w:hAnsi="Calibri"/>
+          <w:color w:val="000000"/>
+          <w:sz w:val="23"/>
+          <w:szCs w:val="23"/>
+        </w:rPr>
+        <w:t xml:space="preserve"> during contest</w:t>
+      </w:r>
+      <w:r>
+        <w:rPr>
+          <w:rFonts w:ascii="Calibri" w:hAnsi="Calibri"/>
+          <w:color w:val="000000"/>
+          <w:sz w:val="23"/>
+          <w:szCs w:val="23"/>
+        </w:rPr>
+        <w:t>,</w:t>
+      </w:r>
+      <w:r>
+        <w:rPr>
+          <w:rFonts w:ascii="Calibri" w:hAnsi="Calibri"/>
+          <w:color w:val="000000"/>
+          <w:sz w:val="23"/>
+          <w:szCs w:val="23"/>
+        </w:rPr>
+        <w:t xml:space="preserve"> so</w:t>
+      </w:r>
+      <w:r>
+        <w:rPr>
+          <w:rFonts w:ascii="Calibri" w:hAnsi="Calibri"/>
+          <w:color w:val="000000"/>
+          <w:sz w:val="23"/>
+          <w:szCs w:val="23"/>
+        </w:rPr>
+        <w:t xml:space="preserve"> our drivers need to practice driving the robot. However, to do this we needed a laptop, the </w:t>
+      </w:r>
+      <w:r>
+        <w:rPr>
+          <w:rFonts w:ascii="Calibri" w:hAnsi="Calibri"/>
+          <w:color w:val="000000"/>
+          <w:sz w:val="23"/>
+          <w:szCs w:val="23"/>
+        </w:rPr>
+        <w:t>development environment</w:t>
+      </w:r>
+      <w:r>
+        <w:rPr>
+          <w:rFonts w:ascii="Calibri" w:hAnsi="Calibri"/>
+          <w:color w:val="000000"/>
+          <w:sz w:val="23"/>
+          <w:szCs w:val="23"/>
+        </w:rPr>
+        <w:t xml:space="preserve">, the code and a whole lot of patience. After our first season, one of our mentors decided there had to be a </w:t>
+      </w:r>
+      <w:r>
+        <w:rPr>
+          <w:rFonts w:ascii="Calibri" w:hAnsi="Calibri"/>
+          <w:color w:val="000000"/>
+          <w:sz w:val="23"/>
+          <w:szCs w:val="23"/>
+        </w:rPr>
+        <w:t>better</w:t>
+      </w:r>
+      <w:r>
+        <w:rPr>
+          <w:rFonts w:ascii="Calibri" w:hAnsi="Calibri"/>
+          <w:color w:val="000000"/>
+          <w:sz w:val="23"/>
+          <w:szCs w:val="23"/>
+        </w:rPr>
+        <w:t xml:space="preserve"> way to connect to our robot wirelessly and drive it</w:t>
+      </w:r>
+      <w:r>
+        <w:rPr>
+          <w:rFonts w:ascii="Calibri" w:hAnsi="Calibri"/>
+          <w:color w:val="000000"/>
+          <w:sz w:val="23"/>
+          <w:szCs w:val="23"/>
+        </w:rPr>
+        <w:t>, without needing a PC.</w:t>
       </w:r>
     </w:p>
     <w:p>
       <w:pPr>
-        <w:ind w:firstLine="720"/>
+        <w:pStyle w:val="NormalWeb"/>
+        <w:spacing w:before="0" w:beforeAutospacing="0" w:after="200" w:afterAutospacing="0"/>
       </w:pPr>
       <w:r>
-        <w:t xml:space="preserve">After several prototypes, we began marketing the product. Many teams were excited about the device, now called the ChapR. They were willing to pay the $100, but we didn’t want to use the sales as a fundraiser; instead, we used the profits (roughly $25 per device) to pay for </w:t>
-      </w:r>
-      <w:proofErr w:type="spellStart"/>
-      <w:r>
-        <w:t>ChapRs</w:t>
-      </w:r>
-      <w:proofErr w:type="spellEnd"/>
-      <w:r>
-        <w:t xml:space="preserve"> for teams in need.</w:t>
-      </w:r>
-    </w:p>
-    <w:p>
-      <w:r>
         <w:rPr>
           <w:noProof/>
         </w:rPr>
         <w:drawing>
-          <wp:anchor distT="0" distB="0" distL="114300" distR="114300" simplePos="0" relativeHeight="251658240" behindDoc="1" locked="0" layoutInCell="1" allowOverlap="1">
+          <wp:anchor distT="0" distB="0" distL="114300" distR="114300" simplePos="0" relativeHeight="251661312" behindDoc="0" locked="0" layoutInCell="1" allowOverlap="1">
             <wp:simplePos x="0" y="0"/>
             <wp:positionH relativeFrom="column">
-              <wp:posOffset>1714500</wp:posOffset>
+              <wp:posOffset>4676775</wp:posOffset>
             </wp:positionH>
             <wp:positionV relativeFrom="paragraph">
-              <wp:posOffset>815975</wp:posOffset>
+              <wp:posOffset>82550</wp:posOffset>
             </wp:positionV>
-            <wp:extent cx="2143125" cy="2124075"/>
-            <wp:effectExtent l="19050" t="0" r="9525" b="0"/>
-            <wp:wrapNone/>
-            <wp:docPr id="2" name="Picture 1" descr="v0.1 Board (3).jpg"/>
+            <wp:extent cx="1524000" cy="1333500"/>
+            <wp:effectExtent l="19050" t="0" r="0" b="0"/>
+            <wp:wrapThrough wrapText="bothSides">
+              <wp:wrapPolygon edited="0">
+                <wp:start x="-270" y="0"/>
+                <wp:lineTo x="-270" y="21291"/>
+                <wp:lineTo x="21600" y="21291"/>
+                <wp:lineTo x="21600" y="0"/>
+                <wp:lineTo x="-270" y="0"/>
+              </wp:wrapPolygon>
+            </wp:wrapThrough>
+            <wp:docPr id="18" name="Picture 17" descr="Basic Design (4-9-13).jpg"/>
             <wp:cNvGraphicFramePr>
               <a:graphicFrameLocks xmlns:a="http://schemas.openxmlformats.org/drawingml/2006/main" noChangeAspect="1"/>
             </wp:cNvGraphicFramePr>
@@ -107,12 +136,12 @@
               <a:graphicData uri="http://schemas.openxmlformats.org/drawingml/2006/picture">
                 <pic:pic xmlns:pic="http://schemas.openxmlformats.org/drawingml/2006/picture">
                   <pic:nvPicPr>
-                    <pic:cNvPr id="0" name="v0.1 Board (3).jpg"/>
+                    <pic:cNvPr id="0" name="Basic Design (4-9-13).jpg"/>
                     <pic:cNvPicPr/>
                   </pic:nvPicPr>
                   <pic:blipFill>
                     <a:blip r:embed="rId4" cstate="print"/>
-                    <a:srcRect l="22222" r="8333" b="8230"/>
+                    <a:srcRect l="11546" t="10686" r="46761" b="40539"/>
                     <a:stretch>
                       <a:fillRect/>
                     </a:stretch>
@@ -120,7 +149,7 @@
                   <pic:spPr>
                     <a:xfrm>
                       <a:off x="0" y="0"/>
-                      <a:ext cx="2143125" cy="2124075"/>
+                      <a:ext cx="1524000" cy="1333500"/>
                     </a:xfrm>
                     <a:prstGeom prst="rect">
                       <a:avLst/>
@@ -135,20 +164,269 @@
       <w:r>
         <w:rPr>
           <w:noProof/>
+          <w:lang w:eastAsia="zh-TW"/>
+        </w:rPr>
+        <w:pict>
+          <v:shapetype id="_x0000_t202" coordsize="21600,21600" o:spt="202" path="m,l,21600r21600,l21600,xe">
+            <v:stroke joinstyle="miter"/>
+            <v:path gradientshapeok="t" o:connecttype="rect"/>
+          </v:shapetype>
+          <v:shape id="_x0000_s1027" type="#_x0000_t202" style="position:absolute;margin-left:362.05pt;margin-top:114.5pt;width:129.95pt;height:19.5pt;z-index:-251653120;mso-position-horizontal-relative:text;mso-position-vertical-relative:text;mso-width-relative:margin;mso-height-relative:margin" wrapcoords="-117 0 -117 20769 21600 20769 21600 0 -117 0" stroked="f">
+            <v:textbox style="mso-next-textbox:#_x0000_s1027">
+              <w:txbxContent>
+                <w:p>
+                  <w:r>
+                    <w:t>Our first concept drawing</w:t>
+                  </w:r>
+                </w:p>
+              </w:txbxContent>
+            </v:textbox>
+            <w10:wrap type="through"/>
+          </v:shape>
+        </w:pict>
+      </w:r>
+      <w:r>
+        <w:rPr>
+          <w:rStyle w:val="apple-tab-span"/>
+          <w:rFonts w:ascii="Calibri" w:hAnsi="Calibri"/>
+          <w:color w:val="000000"/>
+          <w:sz w:val="23"/>
+          <w:szCs w:val="23"/>
+        </w:rPr>
+        <w:tab/>
+      </w:r>
+      <w:r>
+        <w:rPr>
+          <w:rFonts w:ascii="Calibri" w:hAnsi="Calibri"/>
+          <w:color w:val="000000"/>
+          <w:sz w:val="23"/>
+          <w:szCs w:val="23"/>
+        </w:rPr>
+        <w:t xml:space="preserve">Our mentor approached us with the idea of creating a </w:t>
+      </w:r>
+      <w:r>
+        <w:rPr>
+          <w:rFonts w:ascii="Calibri" w:hAnsi="Calibri"/>
+          <w:color w:val="000000"/>
+          <w:sz w:val="23"/>
+          <w:szCs w:val="23"/>
+        </w:rPr>
+        <w:t xml:space="preserve">new </w:t>
+      </w:r>
+      <w:r>
+        <w:rPr>
+          <w:rFonts w:ascii="Calibri" w:hAnsi="Calibri"/>
+          <w:color w:val="000000"/>
+          <w:sz w:val="23"/>
+          <w:szCs w:val="23"/>
+        </w:rPr>
+        <w:t xml:space="preserve">product to assist in drive practice. </w:t>
+      </w:r>
+      <w:r>
+        <w:rPr>
+          <w:rFonts w:ascii="Calibri" w:hAnsi="Calibri"/>
+          <w:color w:val="000000"/>
+          <w:sz w:val="23"/>
+          <w:szCs w:val="23"/>
+        </w:rPr>
+        <w:t xml:space="preserve">We formed a small development team of students; </w:t>
+      </w:r>
+      <w:r>
+        <w:rPr>
+          <w:rFonts w:ascii="Calibri" w:hAnsi="Calibri"/>
+          <w:color w:val="000000"/>
+          <w:sz w:val="23"/>
+          <w:szCs w:val="23"/>
+        </w:rPr>
+        <w:t>Rachel wo</w:t>
+      </w:r>
+      <w:r>
+        <w:rPr>
+          <w:rFonts w:ascii="Calibri" w:hAnsi="Calibri"/>
+          <w:color w:val="000000"/>
+          <w:sz w:val="23"/>
+          <w:szCs w:val="23"/>
+        </w:rPr>
+        <w:t>rked on software/management,</w:t>
+      </w:r>
+      <w:r>
+        <w:rPr>
+          <w:rFonts w:ascii="Calibri" w:hAnsi="Calibri"/>
+          <w:color w:val="000000"/>
+          <w:sz w:val="23"/>
+          <w:szCs w:val="23"/>
+        </w:rPr>
+        <w:t xml:space="preserve"> Ben designed the </w:t>
+      </w:r>
+      <w:r>
+        <w:rPr>
+          <w:rFonts w:ascii="Calibri" w:hAnsi="Calibri"/>
+          <w:color w:val="000000"/>
+          <w:sz w:val="23"/>
+          <w:szCs w:val="23"/>
+        </w:rPr>
+        <w:t>printed circuit board (</w:t>
+      </w:r>
+      <w:r>
+        <w:rPr>
+          <w:rFonts w:ascii="Calibri" w:hAnsi="Calibri"/>
+          <w:color w:val="000000"/>
+          <w:sz w:val="23"/>
+          <w:szCs w:val="23"/>
+        </w:rPr>
+        <w:t>PCB</w:t>
+      </w:r>
+      <w:r>
+        <w:rPr>
+          <w:rFonts w:ascii="Calibri" w:hAnsi="Calibri"/>
+          <w:color w:val="000000"/>
+          <w:sz w:val="23"/>
+          <w:szCs w:val="23"/>
+        </w:rPr>
+        <w:t>) and other students helped with marketing and manufacturing</w:t>
+      </w:r>
+      <w:r>
+        <w:rPr>
+          <w:rFonts w:ascii="Calibri" w:hAnsi="Calibri"/>
+          <w:color w:val="000000"/>
+          <w:sz w:val="23"/>
+          <w:szCs w:val="23"/>
+        </w:rPr>
+        <w:t xml:space="preserve">. With such a small team, </w:t>
+      </w:r>
+      <w:r>
+        <w:rPr>
+          <w:rFonts w:ascii="Calibri" w:hAnsi="Calibri"/>
+          <w:color w:val="000000"/>
+          <w:sz w:val="23"/>
+          <w:szCs w:val="23"/>
+        </w:rPr>
+        <w:t>we were all able to</w:t>
+      </w:r>
+      <w:r>
+        <w:rPr>
+          <w:rFonts w:ascii="Calibri" w:hAnsi="Calibri"/>
+          <w:color w:val="000000"/>
+          <w:sz w:val="23"/>
+          <w:szCs w:val="23"/>
+        </w:rPr>
+        <w:t xml:space="preserve"> learn</w:t>
+      </w:r>
+      <w:r>
+        <w:rPr>
+          <w:rFonts w:ascii="Calibri" w:hAnsi="Calibri"/>
+          <w:color w:val="000000"/>
+          <w:sz w:val="23"/>
+          <w:szCs w:val="23"/>
+        </w:rPr>
+        <w:t xml:space="preserve"> about and participate</w:t>
+      </w:r>
+      <w:r>
+        <w:rPr>
+          <w:rFonts w:ascii="Calibri" w:hAnsi="Calibri"/>
+          <w:color w:val="000000"/>
+          <w:sz w:val="23"/>
+          <w:szCs w:val="23"/>
+        </w:rPr>
+        <w:t xml:space="preserve"> in aspects of marketing, design, manufacturing etc. The overall plan was for the product to use two USB ports to take in driver</w:t>
+      </w:r>
+      <w:r>
+        <w:rPr>
+          <w:rFonts w:ascii="Calibri" w:hAnsi="Calibri"/>
+          <w:color w:val="000000"/>
+          <w:sz w:val="23"/>
+          <w:szCs w:val="23"/>
+        </w:rPr>
+        <w:t>-control</w:t>
+      </w:r>
+      <w:r>
+        <w:rPr>
+          <w:rFonts w:ascii="Calibri" w:hAnsi="Calibri"/>
+          <w:color w:val="000000"/>
+          <w:sz w:val="23"/>
+          <w:szCs w:val="23"/>
+        </w:rPr>
+        <w:t xml:space="preserve"> input, </w:t>
+      </w:r>
+      <w:proofErr w:type="gramStart"/>
+      <w:r>
+        <w:rPr>
+          <w:rFonts w:ascii="Calibri" w:hAnsi="Calibri"/>
+          <w:color w:val="000000"/>
+          <w:sz w:val="23"/>
+          <w:szCs w:val="23"/>
+        </w:rPr>
+        <w:t>then</w:t>
+      </w:r>
+      <w:proofErr w:type="gramEnd"/>
+      <w:r>
+        <w:rPr>
+          <w:rFonts w:ascii="Calibri" w:hAnsi="Calibri"/>
+          <w:color w:val="000000"/>
+          <w:sz w:val="23"/>
+          <w:szCs w:val="23"/>
+        </w:rPr>
+        <w:t xml:space="preserve"> translate it to Bluetooth to be sent to the robot. We wanted to make it as cheap, portable and reliable as possible. This </w:t>
+      </w:r>
+      <w:r>
+        <w:rPr>
+          <w:rFonts w:ascii="Calibri" w:hAnsi="Calibri"/>
+          <w:color w:val="000000"/>
+          <w:sz w:val="23"/>
+          <w:szCs w:val="23"/>
+        </w:rPr>
+        <w:t xml:space="preserve">design </w:t>
+      </w:r>
+      <w:r>
+        <w:rPr>
+          <w:rFonts w:ascii="Calibri" w:hAnsi="Calibri"/>
+          <w:color w:val="000000"/>
+          <w:sz w:val="23"/>
+          <w:szCs w:val="23"/>
+        </w:rPr>
+        <w:t>required three main components: a microcontroller, a USB interface, and a Bluetooth module.</w:t>
+      </w:r>
+      <w:r>
+        <w:rPr>
+          <w:noProof/>
+        </w:rPr>
+        <w:t xml:space="preserve"> </w:t>
+      </w:r>
+    </w:p>
+    <w:p>
+      <w:pPr>
+        <w:pStyle w:val="NormalWeb"/>
+        <w:spacing w:before="0" w:beforeAutospacing="0" w:after="200" w:afterAutospacing="0"/>
+      </w:pPr>
+      <w:r>
+        <w:rPr>
+          <w:rFonts w:ascii="Calibri" w:hAnsi="Calibri"/>
+          <w:noProof/>
+          <w:color w:val="000000"/>
+          <w:sz w:val="23"/>
+          <w:szCs w:val="23"/>
         </w:rPr>
         <w:drawing>
-          <wp:anchor distT="0" distB="0" distL="114300" distR="114300" simplePos="0" relativeHeight="251661312" behindDoc="1" locked="0" layoutInCell="1" allowOverlap="1">
+          <wp:anchor distT="0" distB="0" distL="114300" distR="114300" simplePos="0" relativeHeight="251658240" behindDoc="0" locked="0" layoutInCell="1" allowOverlap="1">
             <wp:simplePos x="0" y="0"/>
             <wp:positionH relativeFrom="column">
-              <wp:posOffset>4857750</wp:posOffset>
+              <wp:posOffset>-485775</wp:posOffset>
             </wp:positionH>
             <wp:positionV relativeFrom="paragraph">
-              <wp:posOffset>1606550</wp:posOffset>
+              <wp:posOffset>146685</wp:posOffset>
             </wp:positionV>
-            <wp:extent cx="1953260" cy="1123950"/>
-            <wp:effectExtent l="0" t="0" r="8890" b="0"/>
-            <wp:wrapNone/>
-            <wp:docPr id="7" name="Picture 6" descr="v1.1 Case (2).png"/>
+            <wp:extent cx="1419225" cy="1419225"/>
+            <wp:effectExtent l="19050" t="0" r="9525" b="0"/>
+            <wp:wrapThrough wrapText="bothSides">
+              <wp:wrapPolygon edited="0">
+                <wp:start x="-290" y="0"/>
+                <wp:lineTo x="-290" y="21455"/>
+                <wp:lineTo x="21745" y="21455"/>
+                <wp:lineTo x="21745" y="0"/>
+                <wp:lineTo x="-290" y="0"/>
+              </wp:wrapPolygon>
+            </wp:wrapThrough>
+            <wp:docPr id="13" name="Picture 1" descr="https://lh5.googleusercontent.com/YbHD5e31a8dN-8gR3RFWYtdQNXERyexIz_Ro-avZbrOkkXXEWWrv_GIBYHlOKKYzDKajk1CB3GRkVUR11x1RBDW2bXGHMZ6MO4VhaJJMZSjEKN6A3h70D-p0RNdnuOk-BZ_xtN-IITw"/>
             <wp:cNvGraphicFramePr>
               <a:graphicFrameLocks xmlns:a="http://schemas.openxmlformats.org/drawingml/2006/main" noChangeAspect="1"/>
             </wp:cNvGraphicFramePr>
@@ -156,23 +434,33 @@
               <a:graphicData uri="http://schemas.openxmlformats.org/drawingml/2006/picture">
                 <pic:pic xmlns:pic="http://schemas.openxmlformats.org/drawingml/2006/picture">
                   <pic:nvPicPr>
-                    <pic:cNvPr id="0" name="v1.1 Case (2).png"/>
-                    <pic:cNvPicPr/>
+                    <pic:cNvPr id="0" name="Picture 1" descr="https://lh5.googleusercontent.com/YbHD5e31a8dN-8gR3RFWYtdQNXERyexIz_Ro-avZbrOkkXXEWWrv_GIBYHlOKKYzDKajk1CB3GRkVUR11x1RBDW2bXGHMZ6MO4VhaJJMZSjEKN6A3h70D-p0RNdnuOk-BZ_xtN-IITw"/>
+                    <pic:cNvPicPr>
+                      <a:picLocks noChangeAspect="1" noChangeArrowheads="1"/>
+                    </pic:cNvPicPr>
                   </pic:nvPicPr>
                   <pic:blipFill>
                     <a:blip r:embed="rId5" cstate="print"/>
+                    <a:srcRect l="25076" r="11702" b="13057"/>
                     <a:stretch>
                       <a:fillRect/>
                     </a:stretch>
                   </pic:blipFill>
-                  <pic:spPr>
+                  <pic:spPr bwMode="auto">
                     <a:xfrm>
                       <a:off x="0" y="0"/>
-                      <a:ext cx="1953260" cy="1123950"/>
+                      <a:ext cx="1419225" cy="1419225"/>
                     </a:xfrm>
                     <a:prstGeom prst="rect">
                       <a:avLst/>
                     </a:prstGeom>
+                    <a:noFill/>
+                    <a:ln w="9525">
+                      <a:noFill/>
+                      <a:miter lim="800000"/>
+                      <a:headEnd/>
+                      <a:tailEnd/>
+                    </a:ln>
                   </pic:spPr>
                 </pic:pic>
               </a:graphicData>
@@ -182,21 +470,225 @@
       </w:r>
       <w:r>
         <w:rPr>
+          <w:rStyle w:val="apple-tab-span"/>
+          <w:rFonts w:ascii="Calibri" w:hAnsi="Calibri"/>
+          <w:color w:val="000000"/>
+          <w:sz w:val="23"/>
+          <w:szCs w:val="23"/>
+        </w:rPr>
+        <w:tab/>
+      </w:r>
+      <w:r>
+        <w:rPr>
+          <w:rFonts w:ascii="Calibri" w:hAnsi="Calibri"/>
+          <w:color w:val="000000"/>
+          <w:sz w:val="23"/>
+          <w:szCs w:val="23"/>
+        </w:rPr>
+        <w:t xml:space="preserve">Our earliest prototype included an </w:t>
+      </w:r>
+      <w:proofErr w:type="spellStart"/>
+      <w:r>
+        <w:rPr>
+          <w:rFonts w:ascii="Calibri" w:hAnsi="Calibri"/>
+          <w:color w:val="000000"/>
+          <w:sz w:val="23"/>
+          <w:szCs w:val="23"/>
+        </w:rPr>
+        <w:t>Arduino</w:t>
+      </w:r>
+      <w:proofErr w:type="spellEnd"/>
+      <w:r>
+        <w:rPr>
+          <w:rFonts w:ascii="Calibri" w:hAnsi="Calibri"/>
+          <w:color w:val="000000"/>
+          <w:sz w:val="23"/>
+          <w:szCs w:val="23"/>
+        </w:rPr>
+        <w:t xml:space="preserve"> Uno and a VDIP1, as well as a Bluetooth antenna from </w:t>
+      </w:r>
+      <w:proofErr w:type="spellStart"/>
+      <w:r>
+        <w:rPr>
+          <w:rFonts w:ascii="Calibri" w:hAnsi="Calibri"/>
+          <w:color w:val="000000"/>
+          <w:sz w:val="23"/>
+          <w:szCs w:val="23"/>
+        </w:rPr>
+        <w:t>Sparkfun</w:t>
+      </w:r>
+      <w:proofErr w:type="spellEnd"/>
+      <w:r>
+        <w:rPr>
+          <w:rFonts w:ascii="Calibri" w:hAnsi="Calibri"/>
+          <w:color w:val="000000"/>
+          <w:sz w:val="23"/>
+          <w:szCs w:val="23"/>
+        </w:rPr>
+        <w:t xml:space="preserve">. However, we realized that this design was too bulky to be </w:t>
+      </w:r>
+      <w:r>
+        <w:rPr>
+          <w:rFonts w:ascii="Calibri" w:hAnsi="Calibri"/>
+          <w:color w:val="000000"/>
+          <w:sz w:val="23"/>
+          <w:szCs w:val="23"/>
+        </w:rPr>
+        <w:t>as cheap and portable as we had hoped</w:t>
+      </w:r>
+      <w:r>
+        <w:rPr>
+          <w:rFonts w:ascii="Calibri" w:hAnsi="Calibri"/>
+          <w:color w:val="000000"/>
+          <w:sz w:val="23"/>
+          <w:szCs w:val="23"/>
+        </w:rPr>
+        <w:t xml:space="preserve">. From this, we transitioned to our final set of main components. In our final prototype and current version, we use the </w:t>
+      </w:r>
+      <w:proofErr w:type="spellStart"/>
+      <w:r>
+        <w:rPr>
+          <w:rFonts w:ascii="Calibri" w:hAnsi="Calibri"/>
+          <w:color w:val="000000"/>
+          <w:sz w:val="23"/>
+          <w:szCs w:val="23"/>
+        </w:rPr>
+        <w:t>Arduino</w:t>
+      </w:r>
+      <w:proofErr w:type="spellEnd"/>
+      <w:r>
+        <w:rPr>
+          <w:rFonts w:ascii="Calibri" w:hAnsi="Calibri"/>
+          <w:color w:val="000000"/>
+          <w:sz w:val="23"/>
+          <w:szCs w:val="23"/>
+        </w:rPr>
+        <w:t xml:space="preserve"> Pro-Mini as the microcontroller, a VDIP2 from Vinculum as the USB interface and the RN42 from Roving Networks (now Microchip) as the Bluetooth module. The VDIP2 takes in the joystick input, the </w:t>
+      </w:r>
+      <w:proofErr w:type="spellStart"/>
+      <w:r>
+        <w:rPr>
+          <w:rFonts w:ascii="Calibri" w:hAnsi="Calibri"/>
+          <w:color w:val="000000"/>
+          <w:sz w:val="23"/>
+          <w:szCs w:val="23"/>
+        </w:rPr>
+        <w:t>Arduino</w:t>
+      </w:r>
+      <w:proofErr w:type="spellEnd"/>
+      <w:r>
+        <w:rPr>
+          <w:rFonts w:ascii="Calibri" w:hAnsi="Calibri"/>
+          <w:color w:val="000000"/>
+          <w:sz w:val="23"/>
+          <w:szCs w:val="23"/>
+        </w:rPr>
+        <w:t xml:space="preserve"> translates the input and the RN42 sends out packets over Bluetooth.</w:t>
+      </w:r>
+    </w:p>
+    <w:p>
+      <w:pPr>
+        <w:pStyle w:val="NormalWeb"/>
+        <w:spacing w:before="0" w:beforeAutospacing="0" w:after="200" w:afterAutospacing="0"/>
+        <w:rPr>
+          <w:rFonts w:ascii="Calibri" w:hAnsi="Calibri"/>
+          <w:color w:val="000000"/>
+          <w:sz w:val="23"/>
+          <w:szCs w:val="23"/>
+        </w:rPr>
+      </w:pPr>
+      <w:r>
+        <w:rPr>
+          <w:rFonts w:ascii="Calibri" w:hAnsi="Calibri"/>
           <w:noProof/>
+          <w:color w:val="000000"/>
+          <w:sz w:val="23"/>
+          <w:szCs w:val="23"/>
+        </w:rPr>
+        <w:pict>
+          <v:shape id="_x0000_s1030" type="#_x0000_t202" style="position:absolute;margin-left:-117pt;margin-top:5.5pt;width:107pt;height:19.5pt;z-index:-251650048;mso-width-relative:margin;mso-height-relative:margin" wrapcoords="-117 0 -117 20769 21600 20769 21600 0 -117 0" stroked="f">
+            <v:textbox style="mso-next-textbox:#_x0000_s1030">
+              <w:txbxContent>
+                <w:p>
+                  <w:r>
+                    <w:t>The first prototype</w:t>
+                  </w:r>
+                </w:p>
+              </w:txbxContent>
+            </v:textbox>
+            <w10:wrap type="through"/>
+          </v:shape>
+        </w:pict>
+      </w:r>
+    </w:p>
+    <w:p>
+      <w:pPr>
+        <w:pStyle w:val="NormalWeb"/>
+        <w:spacing w:before="0" w:beforeAutospacing="0" w:after="200" w:afterAutospacing="0"/>
+        <w:rPr>
+          <w:rFonts w:ascii="Calibri" w:hAnsi="Calibri"/>
+          <w:color w:val="000000"/>
+          <w:sz w:val="23"/>
+          <w:szCs w:val="23"/>
+        </w:rPr>
+      </w:pPr>
+      <w:r>
+        <w:rPr>
+          <w:rFonts w:ascii="Calibri" w:hAnsi="Calibri"/>
+          <w:noProof/>
+          <w:color w:val="000000"/>
+          <w:sz w:val="23"/>
+          <w:szCs w:val="23"/>
+        </w:rPr>
+        <w:pict>
+          <v:shape id="_x0000_s1029" type="#_x0000_t202" style="position:absolute;margin-left:206.5pt;margin-top:208.75pt;width:81.75pt;height:19.5pt;z-index:-251651072;mso-width-relative:margin;mso-height-relative:margin" wrapcoords="-117 0 -117 20769 21600 20769 21600 0 -117 0" stroked="f">
+            <v:textbox style="mso-next-textbox:#_x0000_s1029">
+              <w:txbxContent>
+                <w:p>
+                  <w:r>
+                    <w:t>The final case</w:t>
+                  </w:r>
+                </w:p>
+              </w:txbxContent>
+            </v:textbox>
+            <w10:wrap type="through"/>
+          </v:shape>
+        </w:pict>
+      </w:r>
+      <w:r>
+        <w:rPr>
+          <w:rFonts w:ascii="Calibri" w:hAnsi="Calibri"/>
+          <w:noProof/>
+          <w:color w:val="000000"/>
+          <w:sz w:val="23"/>
+          <w:szCs w:val="23"/>
         </w:rPr>
         <w:drawing>
-          <wp:anchor distT="0" distB="0" distL="114300" distR="114300" simplePos="0" relativeHeight="251659264" behindDoc="1" locked="0" layoutInCell="1" allowOverlap="1">
+          <wp:anchor distT="0" distB="0" distL="114300" distR="114300" simplePos="0" relativeHeight="251659264" behindDoc="0" locked="0" layoutInCell="1" allowOverlap="1">
             <wp:simplePos x="0" y="0"/>
             <wp:positionH relativeFrom="column">
-              <wp:posOffset>3390900</wp:posOffset>
+              <wp:posOffset>2251075</wp:posOffset>
             </wp:positionH>
             <wp:positionV relativeFrom="paragraph">
-              <wp:posOffset>2635250</wp:posOffset>
+              <wp:posOffset>1421765</wp:posOffset>
             </wp:positionV>
-            <wp:extent cx="866775" cy="1257300"/>
-            <wp:effectExtent l="19050" t="0" r="9525" b="0"/>
-            <wp:wrapNone/>
-            <wp:docPr id="3" name="Picture 2" descr="v0.1 Case (1).JPG"/>
+            <wp:extent cx="1924050" cy="1114425"/>
+            <wp:effectExtent l="0" t="0" r="0" b="0"/>
+            <wp:wrapThrough wrapText="bothSides">
+              <wp:wrapPolygon edited="0">
+                <wp:start x="1283" y="369"/>
+                <wp:lineTo x="0" y="12185"/>
+                <wp:lineTo x="214" y="20677"/>
+                <wp:lineTo x="1283" y="21046"/>
+                <wp:lineTo x="6202" y="21046"/>
+                <wp:lineTo x="21386" y="21046"/>
+                <wp:lineTo x="21600" y="18462"/>
+                <wp:lineTo x="21600" y="6277"/>
+                <wp:lineTo x="21386" y="369"/>
+                <wp:lineTo x="1283" y="369"/>
+              </wp:wrapPolygon>
+            </wp:wrapThrough>
+            <wp:docPr id="16" name="Picture 2" descr="https://lh5.googleusercontent.com/eGQji_l0aZPvWK7lvlgIQLWbgXeQnPvlI28Ei4O2NCWXoM-LsQ4BtWgzlsZpa8OmKi0m9iECTK895hsRNup1Hf4fs5LxeQBVydeK6OFR5tuyFy000NtIPi2y3EYNpD0ymggP2HRdddY"/>
             <wp:cNvGraphicFramePr>
               <a:graphicFrameLocks xmlns:a="http://schemas.openxmlformats.org/drawingml/2006/main" noChangeAspect="1"/>
             </wp:cNvGraphicFramePr>
@@ -204,24 +696,33 @@
               <a:graphicData uri="http://schemas.openxmlformats.org/drawingml/2006/picture">
                 <pic:pic xmlns:pic="http://schemas.openxmlformats.org/drawingml/2006/picture">
                   <pic:nvPicPr>
-                    <pic:cNvPr id="0" name="v0.1 Case (1).JPG"/>
-                    <pic:cNvPicPr/>
+                    <pic:cNvPr id="0" name="Picture 2" descr="https://lh5.googleusercontent.com/eGQji_l0aZPvWK7lvlgIQLWbgXeQnPvlI28Ei4O2NCWXoM-LsQ4BtWgzlsZpa8OmKi0m9iECTK895hsRNup1Hf4fs5LxeQBVydeK6OFR5tuyFy000NtIPi2y3EYNpD0ymggP2HRdddY"/>
+                    <pic:cNvPicPr>
+                      <a:picLocks noChangeAspect="1" noChangeArrowheads="1"/>
+                    </pic:cNvPicPr>
                   </pic:nvPicPr>
                   <pic:blipFill>
                     <a:blip r:embed="rId6" cstate="print"/>
-                    <a:srcRect l="25000" r="30392" b="13725"/>
+                    <a:srcRect/>
                     <a:stretch>
                       <a:fillRect/>
                     </a:stretch>
                   </pic:blipFill>
-                  <pic:spPr>
+                  <pic:spPr bwMode="auto">
                     <a:xfrm>
                       <a:off x="0" y="0"/>
-                      <a:ext cx="866775" cy="1257300"/>
+                      <a:ext cx="1924050" cy="1114425"/>
                     </a:xfrm>
                     <a:prstGeom prst="rect">
                       <a:avLst/>
                     </a:prstGeom>
+                    <a:noFill/>
+                    <a:ln w="9525">
+                      <a:noFill/>
+                      <a:miter lim="800000"/>
+                      <a:headEnd/>
+                      <a:tailEnd/>
+                    </a:ln>
                   </pic:spPr>
                 </pic:pic>
               </a:graphicData>
@@ -231,21 +732,48 @@
       </w:r>
       <w:r>
         <w:rPr>
+          <w:rFonts w:ascii="Calibri" w:hAnsi="Calibri"/>
           <w:noProof/>
+          <w:color w:val="000000"/>
+          <w:sz w:val="23"/>
+          <w:szCs w:val="23"/>
+        </w:rPr>
+        <w:pict>
+          <v:shape id="_x0000_s1028" type="#_x0000_t202" style="position:absolute;margin-left:16.3pt;margin-top:209.5pt;width:92.45pt;height:19.5pt;z-index:-251652096;mso-position-horizontal-relative:text;mso-position-vertical-relative:text;mso-width-relative:margin;mso-height-relative:margin" wrapcoords="-117 0 -117 20769 21600 20769 21600 0 -117 0" stroked="f">
+            <v:textbox style="mso-next-textbox:#_x0000_s1028">
+              <w:txbxContent>
+                <w:p>
+                  <w:r>
+                    <w:t>The final board</w:t>
+                  </w:r>
+                </w:p>
+              </w:txbxContent>
+            </v:textbox>
+            <w10:wrap type="through"/>
+          </v:shape>
+        </w:pict>
+      </w:r>
+      <w:r>
+        <w:rPr>
+          <w:rFonts w:ascii="Calibri" w:hAnsi="Calibri"/>
+          <w:noProof/>
+          <w:color w:val="000000"/>
+          <w:sz w:val="23"/>
+          <w:szCs w:val="23"/>
         </w:rPr>
         <w:drawing>
-          <wp:anchor distT="0" distB="0" distL="114300" distR="114300" simplePos="0" relativeHeight="251663360" behindDoc="1" locked="0" layoutInCell="1" allowOverlap="1">
+          <wp:anchor distT="0" distB="0" distL="114300" distR="114300" simplePos="0" relativeHeight="251660288" behindDoc="0" locked="0" layoutInCell="1" allowOverlap="1">
             <wp:simplePos x="0" y="0"/>
             <wp:positionH relativeFrom="column">
-              <wp:posOffset>4400550</wp:posOffset>
+              <wp:posOffset>-234950</wp:posOffset>
             </wp:positionH>
             <wp:positionV relativeFrom="paragraph">
-              <wp:posOffset>3302000</wp:posOffset>
+              <wp:posOffset>1278890</wp:posOffset>
             </wp:positionV>
-            <wp:extent cx="2286000" cy="1714500"/>
-            <wp:effectExtent l="19050" t="0" r="0" b="0"/>
-            <wp:wrapNone/>
-            <wp:docPr id="9" name="Picture 8" descr="Vandegrift (7).jpg"/>
+            <wp:extent cx="2047875" cy="1257300"/>
+            <wp:effectExtent l="19050" t="0" r="9525" b="0"/>
+            <wp:wrapTopAndBottom/>
+            <wp:docPr id="17" name="Picture 16" descr="v1.0 Board.jpg"/>
             <wp:cNvGraphicFramePr>
               <a:graphicFrameLocks xmlns:a="http://schemas.openxmlformats.org/drawingml/2006/main" noChangeAspect="1"/>
             </wp:cNvGraphicFramePr>
@@ -253,7 +781,7 @@
               <a:graphicData uri="http://schemas.openxmlformats.org/drawingml/2006/picture">
                 <pic:pic xmlns:pic="http://schemas.openxmlformats.org/drawingml/2006/picture">
                   <pic:nvPicPr>
-                    <pic:cNvPr id="0" name="Vandegrift (7).jpg"/>
+                    <pic:cNvPr id="0" name="v1.0 Board.jpg"/>
                     <pic:cNvPicPr/>
                   </pic:nvPicPr>
                   <pic:blipFill>
@@ -265,7 +793,7 @@
                   <pic:spPr>
                     <a:xfrm>
                       <a:off x="0" y="0"/>
-                      <a:ext cx="2286000" cy="1714500"/>
+                      <a:ext cx="2047875" cy="1257300"/>
                     </a:xfrm>
                     <a:prstGeom prst="rect">
                       <a:avLst/>
@@ -279,119 +807,294 @@
       </w:r>
       <w:r>
         <w:rPr>
-          <w:noProof/>
-        </w:rPr>
-        <w:drawing>
-          <wp:anchor distT="0" distB="0" distL="114300" distR="114300" simplePos="0" relativeHeight="251662336" behindDoc="1" locked="0" layoutInCell="1" allowOverlap="1">
-            <wp:simplePos x="0" y="0"/>
-            <wp:positionH relativeFrom="column">
-              <wp:posOffset>1628775</wp:posOffset>
-            </wp:positionH>
-            <wp:positionV relativeFrom="paragraph">
-              <wp:posOffset>3079115</wp:posOffset>
-            </wp:positionV>
-            <wp:extent cx="1657350" cy="1238250"/>
-            <wp:effectExtent l="19050" t="0" r="0" b="0"/>
-            <wp:wrapNone/>
-            <wp:docPr id="8" name="Picture 7" descr="NXT Remote.JPG"/>
-            <wp:cNvGraphicFramePr>
-              <a:graphicFrameLocks xmlns:a="http://schemas.openxmlformats.org/drawingml/2006/main" noChangeAspect="1"/>
-            </wp:cNvGraphicFramePr>
-            <a:graphic xmlns:a="http://schemas.openxmlformats.org/drawingml/2006/main">
-              <a:graphicData uri="http://schemas.openxmlformats.org/drawingml/2006/picture">
-                <pic:pic xmlns:pic="http://schemas.openxmlformats.org/drawingml/2006/picture">
-                  <pic:nvPicPr>
-                    <pic:cNvPr id="0" name="NXT Remote.JPG"/>
-                    <pic:cNvPicPr/>
-                  </pic:nvPicPr>
-                  <pic:blipFill>
-                    <a:blip r:embed="rId8" cstate="print"/>
-                    <a:stretch>
-                      <a:fillRect/>
-                    </a:stretch>
-                  </pic:blipFill>
-                  <pic:spPr>
-                    <a:xfrm>
-                      <a:off x="0" y="0"/>
-                      <a:ext cx="1657350" cy="1238250"/>
-                    </a:xfrm>
-                    <a:prstGeom prst="rect">
-                      <a:avLst/>
-                    </a:prstGeom>
-                  </pic:spPr>
-                </pic:pic>
-              </a:graphicData>
-            </a:graphic>
-          </wp:anchor>
-        </w:drawing>
-      </w:r>
-      <w:r>
-        <w:rPr>
-          <w:noProof/>
-        </w:rPr>
-        <w:drawing>
-          <wp:anchor distT="0" distB="0" distL="114300" distR="114300" simplePos="0" relativeHeight="251660288" behindDoc="1" locked="0" layoutInCell="1" allowOverlap="1">
-            <wp:simplePos x="0" y="0"/>
-            <wp:positionH relativeFrom="column">
-              <wp:posOffset>19050</wp:posOffset>
-            </wp:positionH>
-            <wp:positionV relativeFrom="paragraph">
-              <wp:posOffset>2630805</wp:posOffset>
-            </wp:positionV>
-            <wp:extent cx="1388110" cy="1019175"/>
-            <wp:effectExtent l="19050" t="0" r="2540" b="0"/>
-            <wp:wrapNone/>
-            <wp:docPr id="5" name="Picture 4" descr="v0.2 Case (edited).jpg"/>
-            <wp:cNvGraphicFramePr>
-              <a:graphicFrameLocks xmlns:a="http://schemas.openxmlformats.org/drawingml/2006/main" noChangeAspect="1"/>
-            </wp:cNvGraphicFramePr>
-            <a:graphic xmlns:a="http://schemas.openxmlformats.org/drawingml/2006/main">
-              <a:graphicData uri="http://schemas.openxmlformats.org/drawingml/2006/picture">
-                <pic:pic xmlns:pic="http://schemas.openxmlformats.org/drawingml/2006/picture">
-                  <pic:nvPicPr>
-                    <pic:cNvPr id="0" name="v0.2 Case (edited).jpg"/>
-                    <pic:cNvPicPr/>
-                  </pic:nvPicPr>
-                  <pic:blipFill>
-                    <a:blip r:embed="rId9" cstate="print"/>
-                    <a:stretch>
-                      <a:fillRect/>
-                    </a:stretch>
-                  </pic:blipFill>
-                  <pic:spPr>
-                    <a:xfrm>
-                      <a:off x="0" y="0"/>
-                      <a:ext cx="1388110" cy="1019175"/>
-                    </a:xfrm>
-                    <a:prstGeom prst="rect">
-                      <a:avLst/>
-                    </a:prstGeom>
-                  </pic:spPr>
-                </pic:pic>
-              </a:graphicData>
-            </a:graphic>
-          </wp:anchor>
-        </w:drawing>
-      </w:r>
-      <w:r>
+          <w:rFonts w:ascii="Calibri" w:hAnsi="Calibri"/>
+          <w:color w:val="000000"/>
+          <w:sz w:val="23"/>
+          <w:szCs w:val="23"/>
+        </w:rPr>
+        <w:t xml:space="preserve">After we finished development, we began marketing the product through our website </w:t>
+      </w:r>
+      <w:r>
+        <w:rPr>
+          <w:rFonts w:ascii="Calibri" w:hAnsi="Calibri"/>
+          <w:color w:val="000000"/>
+          <w:sz w:val="23"/>
+          <w:szCs w:val="23"/>
+        </w:rPr>
+        <w:t>(</w:t>
+      </w:r>
+      <w:hyperlink r:id="rId8" w:history="1">
+        <w:r>
+          <w:rPr>
+            <w:rStyle w:val="Hyperlink"/>
+            <w:rFonts w:ascii="Calibri" w:hAnsi="Calibri"/>
+            <w:sz w:val="23"/>
+            <w:szCs w:val="23"/>
+          </w:rPr>
+          <w:t>www.thechapr.com</w:t>
+        </w:r>
+      </w:hyperlink>
+      <w:r>
+        <w:rPr>
+          <w:rFonts w:ascii="Calibri" w:hAnsi="Calibri"/>
+          <w:color w:val="000000"/>
+          <w:sz w:val="23"/>
+          <w:szCs w:val="23"/>
+        </w:rPr>
+        <w:t xml:space="preserve">) </w:t>
+      </w:r>
+      <w:r>
+        <w:rPr>
+          <w:rFonts w:ascii="Calibri" w:hAnsi="Calibri"/>
+          <w:color w:val="000000"/>
+          <w:sz w:val="23"/>
+          <w:szCs w:val="23"/>
+        </w:rPr>
+        <w:t>and a commercial on YouTube</w:t>
+      </w:r>
+      <w:r>
+        <w:rPr>
+          <w:rFonts w:ascii="Calibri" w:hAnsi="Calibri"/>
+          <w:color w:val="000000"/>
+          <w:sz w:val="23"/>
+          <w:szCs w:val="23"/>
+        </w:rPr>
+        <w:t>.</w:t>
+      </w:r>
+      <w:r>
+        <w:rPr>
+          <w:rFonts w:ascii="Calibri" w:hAnsi="Calibri"/>
+          <w:color w:val="000000"/>
+          <w:sz w:val="23"/>
+          <w:szCs w:val="23"/>
+        </w:rPr>
+        <w:t xml:space="preserve"> Many teams were excited about the d</w:t>
+      </w:r>
+      <w:r>
+        <w:rPr>
+          <w:rFonts w:ascii="Calibri" w:hAnsi="Calibri"/>
+          <w:color w:val="000000"/>
+          <w:sz w:val="23"/>
+          <w:szCs w:val="23"/>
+        </w:rPr>
+        <w:t>evice, which we named the ChapR</w:t>
+      </w:r>
+      <w:r>
+        <w:rPr>
+          <w:rFonts w:ascii="Calibri" w:hAnsi="Calibri"/>
+          <w:color w:val="000000"/>
+          <w:sz w:val="23"/>
+          <w:szCs w:val="23"/>
+        </w:rPr>
+        <w:t xml:space="preserve"> </w:t>
+      </w:r>
+      <w:r>
+        <w:rPr>
+          <w:rFonts w:ascii="Calibri" w:hAnsi="Calibri"/>
+          <w:color w:val="000000"/>
+          <w:sz w:val="23"/>
+          <w:szCs w:val="23"/>
+        </w:rPr>
+        <w:t xml:space="preserve">(short for </w:t>
+      </w:r>
+      <w:proofErr w:type="spellStart"/>
+      <w:r>
+        <w:rPr>
+          <w:rFonts w:ascii="Calibri" w:hAnsi="Calibri"/>
+          <w:color w:val="000000"/>
+          <w:sz w:val="23"/>
+          <w:szCs w:val="23"/>
+        </w:rPr>
+        <w:t>ChapRemote</w:t>
+      </w:r>
+      <w:proofErr w:type="spellEnd"/>
+      <w:r>
+        <w:rPr>
+          <w:rFonts w:ascii="Calibri" w:hAnsi="Calibri"/>
+          <w:color w:val="000000"/>
+          <w:sz w:val="23"/>
+          <w:szCs w:val="23"/>
+        </w:rPr>
+        <w:t xml:space="preserve">). Most teams were willing to pay the $100, but we didn’t want to use the sales as a fundraiser; instead, the profits (roughly $25 per device) went to producing </w:t>
+      </w:r>
+      <w:proofErr w:type="spellStart"/>
+      <w:r>
+        <w:rPr>
+          <w:rFonts w:ascii="Calibri" w:hAnsi="Calibri"/>
+          <w:color w:val="000000"/>
+          <w:sz w:val="23"/>
+          <w:szCs w:val="23"/>
+        </w:rPr>
+        <w:t>ChapRs</w:t>
+      </w:r>
+      <w:proofErr w:type="spellEnd"/>
+      <w:r>
+        <w:rPr>
+          <w:rFonts w:ascii="Calibri" w:hAnsi="Calibri"/>
+          <w:color w:val="000000"/>
+          <w:sz w:val="23"/>
+          <w:szCs w:val="23"/>
+        </w:rPr>
+        <w:t xml:space="preserve"> for teams in </w:t>
+      </w:r>
+      <w:r>
+        <w:rPr>
+          <w:rFonts w:ascii="Calibri" w:hAnsi="Calibri"/>
+          <w:color w:val="000000"/>
+          <w:sz w:val="23"/>
+          <w:szCs w:val="23"/>
+        </w:rPr>
+        <w:t xml:space="preserve">financial </w:t>
+      </w:r>
+      <w:r>
+        <w:rPr>
+          <w:rFonts w:ascii="Calibri" w:hAnsi="Calibri"/>
+          <w:color w:val="000000"/>
+          <w:sz w:val="23"/>
+          <w:szCs w:val="23"/>
+        </w:rPr>
+        <w:t xml:space="preserve">need. To date, we have </w:t>
+      </w:r>
+      <w:r>
+        <w:rPr>
+          <w:rFonts w:ascii="Calibri" w:hAnsi="Calibri"/>
+          <w:color w:val="000000"/>
+          <w:sz w:val="23"/>
+          <w:szCs w:val="23"/>
+        </w:rPr>
+        <w:t>shipped</w:t>
+      </w:r>
+      <w:r>
+        <w:rPr>
+          <w:rFonts w:ascii="Calibri" w:hAnsi="Calibri"/>
+          <w:color w:val="000000"/>
+          <w:sz w:val="23"/>
+          <w:szCs w:val="23"/>
+        </w:rPr>
+        <w:t xml:space="preserve"> out over 120 </w:t>
+      </w:r>
+      <w:proofErr w:type="spellStart"/>
+      <w:r>
+        <w:rPr>
+          <w:rFonts w:ascii="Calibri" w:hAnsi="Calibri"/>
+          <w:color w:val="000000"/>
+          <w:sz w:val="23"/>
+          <w:szCs w:val="23"/>
+        </w:rPr>
+        <w:t>ChapRs</w:t>
+      </w:r>
+      <w:proofErr w:type="spellEnd"/>
+      <w:r>
+        <w:rPr>
+          <w:rFonts w:ascii="Calibri" w:hAnsi="Calibri"/>
+          <w:color w:val="000000"/>
+          <w:sz w:val="23"/>
+          <w:szCs w:val="23"/>
+        </w:rPr>
+        <w:t>, all manufactured in a small part of the school’s robotics room.</w:t>
+      </w:r>
+    </w:p>
+    <w:p>
+      <w:pPr>
+        <w:pStyle w:val="NormalWeb"/>
+        <w:spacing w:before="0" w:beforeAutospacing="0" w:after="200" w:afterAutospacing="0"/>
+      </w:pPr>
+      <w:r>
+        <w:rPr>
+          <w:rStyle w:val="apple-tab-span"/>
+          <w:rFonts w:ascii="Calibri" w:hAnsi="Calibri"/>
+          <w:color w:val="000000"/>
+          <w:sz w:val="23"/>
+          <w:szCs w:val="23"/>
+        </w:rPr>
+        <w:lastRenderedPageBreak/>
         <w:tab/>
-        <w:t xml:space="preserve">After our successes with the product, we took our ChapR team and transformed it into the Chap Research program, an entrepreneurial program within the school dedicated to giving other students the </w:t>
-      </w:r>
-      <w:r>
-        <w:t>innovation experience.</w:t>
-      </w:r>
-      <w:r>
-        <w:t xml:space="preserve"> We’ve taken on several projects, such as a demo for our local </w:t>
+      </w:r>
+      <w:r>
+        <w:rPr>
+          <w:rFonts w:ascii="Calibri" w:hAnsi="Calibri"/>
+          <w:color w:val="000000"/>
+          <w:sz w:val="23"/>
+          <w:szCs w:val="23"/>
+        </w:rPr>
+        <w:t xml:space="preserve">After our successes with the </w:t>
+      </w:r>
+      <w:r>
+        <w:rPr>
+          <w:rFonts w:ascii="Calibri" w:hAnsi="Calibri"/>
+          <w:color w:val="000000"/>
+          <w:sz w:val="23"/>
+          <w:szCs w:val="23"/>
+        </w:rPr>
+        <w:t xml:space="preserve">first </w:t>
+      </w:r>
+      <w:r>
+        <w:rPr>
+          <w:rFonts w:ascii="Calibri" w:hAnsi="Calibri"/>
+          <w:color w:val="000000"/>
+          <w:sz w:val="23"/>
+          <w:szCs w:val="23"/>
+        </w:rPr>
+        <w:t>product, we took our ChapR team and transformed it into the Chap</w:t>
+      </w:r>
+      <w:r>
+        <w:rPr>
+          <w:rFonts w:ascii="Calibri" w:hAnsi="Calibri"/>
+          <w:color w:val="000000"/>
+          <w:sz w:val="23"/>
+          <w:szCs w:val="23"/>
+        </w:rPr>
+        <w:t xml:space="preserve"> </w:t>
+      </w:r>
+      <w:r>
+        <w:rPr>
+          <w:rFonts w:ascii="Calibri" w:hAnsi="Calibri"/>
+          <w:color w:val="000000"/>
+          <w:sz w:val="23"/>
+          <w:szCs w:val="23"/>
+        </w:rPr>
+        <w:t xml:space="preserve">Research program, a program </w:t>
+      </w:r>
+      <w:r>
+        <w:rPr>
+          <w:rFonts w:ascii="Calibri" w:hAnsi="Calibri"/>
+          <w:color w:val="000000"/>
+          <w:sz w:val="23"/>
+          <w:szCs w:val="23"/>
+        </w:rPr>
+        <w:t xml:space="preserve">within the school dedicated to giving other students the innovation experience. We’ve taken on several projects, such as a demo for our local </w:t>
       </w:r>
       <w:proofErr w:type="spellStart"/>
       <w:r>
-        <w:t>TedEx</w:t>
+        <w:rPr>
+          <w:rFonts w:ascii="Calibri" w:hAnsi="Calibri"/>
+          <w:color w:val="000000"/>
+          <w:sz w:val="23"/>
+          <w:szCs w:val="23"/>
+        </w:rPr>
+        <w:t>TedX</w:t>
       </w:r>
       <w:proofErr w:type="spellEnd"/>
       <w:r>
-        <w:t xml:space="preserve"> Labs.</w:t>
+        <w:rPr>
+          <w:rFonts w:ascii="Calibri" w:hAnsi="Calibri"/>
+          <w:color w:val="000000"/>
+          <w:sz w:val="23"/>
+          <w:szCs w:val="23"/>
+        </w:rPr>
+        <w:t xml:space="preserve"> Youth event. Though we’ve achieved a lot, we are still working hard</w:t>
+      </w:r>
+      <w:r>
+        <w:rPr>
+          <w:rFonts w:ascii="Calibri" w:hAnsi="Calibri"/>
+          <w:color w:val="000000"/>
+          <w:sz w:val="23"/>
+          <w:szCs w:val="23"/>
+        </w:rPr>
+        <w:t>; both further developing the ChapR and looking for more projects to pursue.</w:t>
       </w:r>
     </w:p>
+    <w:p/>
     <w:sectPr>
       <w:pgSz w:w="12240" w:h="15840"/>
       <w:pgMar w:top="1440" w:right="1440" w:bottom="1440" w:left="1440" w:header="720" w:footer="720" w:gutter="0"/>
@@ -619,6 +1322,38 @@
       <w:rFonts w:ascii="Tahoma" w:hAnsi="Tahoma" w:cs="Tahoma"/>
       <w:sz w:val="16"/>
       <w:szCs w:val="16"/>
+    </w:rPr>
+  </w:style>
+  <w:style w:type="paragraph" w:styleId="NormalWeb">
+    <w:name w:val="Normal (Web)"/>
+    <w:basedOn w:val="Normal"/>
+    <w:uiPriority w:val="99"/>
+    <w:semiHidden/>
+    <w:unhideWhenUsed/>
+    <w:rsid w:val="00497ACC"/>
+    <w:pPr>
+      <w:spacing w:before="100" w:beforeAutospacing="1" w:after="100" w:afterAutospacing="1" w:line="240" w:lineRule="auto"/>
+    </w:pPr>
+    <w:rPr>
+      <w:rFonts w:ascii="Times New Roman" w:eastAsia="Times New Roman" w:hAnsi="Times New Roman" w:cs="Times New Roman"/>
+      <w:sz w:val="24"/>
+      <w:szCs w:val="24"/>
+    </w:rPr>
+  </w:style>
+  <w:style w:type="character" w:customStyle="1" w:styleId="apple-tab-span">
+    <w:name w:val="apple-tab-span"/>
+    <w:basedOn w:val="DefaultParagraphFont"/>
+    <w:rsid w:val="00497ACC"/>
+  </w:style>
+  <w:style w:type="character" w:styleId="Hyperlink">
+    <w:name w:val="Hyperlink"/>
+    <w:basedOn w:val="DefaultParagraphFont"/>
+    <w:uiPriority w:val="99"/>
+    <w:unhideWhenUsed/>
+    <w:rsid w:val="0065523B"/>
+    <w:rPr>
+      <w:color w:val="0000FF" w:themeColor="hyperlink"/>
+      <w:u w:val="single"/>
     </w:rPr>
   </w:style>
 </w:styles>

</xml_diff>